<commit_message>
Update Class 8 slides.
</commit_message>
<xml_diff>
--- a/slides08w.docx
+++ b/slides08w.docx
@@ -11155,6 +11155,33 @@
         <w:rPr>
           <w:rStyle w:val="FunctionTok"/>
         </w:rPr>
+        <w:t xml:space="preserve">set.seed</w:t>
+      </w:r>
+      <w:r>
+        <w:rPr>
+          <w:rStyle w:val="NormalTok"/>
+        </w:rPr>
+        <w:t xml:space="preserve">(</w:t>
+      </w:r>
+      <w:r>
+        <w:rPr>
+          <w:rStyle w:val="DecValTok"/>
+        </w:rPr>
+        <w:t xml:space="preserve">4321231</w:t>
+      </w:r>
+      <w:r>
+        <w:rPr>
+          <w:rStyle w:val="NormalTok"/>
+        </w:rPr>
+        <w:t xml:space="preserve">)</w:t>
+      </w:r>
+      <w:r>
+        <w:br/>
+      </w:r>
+      <w:r>
+        <w:rPr>
+          <w:rStyle w:val="FunctionTok"/>
+        </w:rPr>
         <w:t xml:space="preserve">plot</w:t>
       </w:r>
       <w:r>
@@ -11173,7 +11200,55 @@
         <w:rPr>
           <w:rStyle w:val="NormalTok"/>
         </w:rPr>
-        <w:t xml:space="preserve">(fit1_lrm))</w:t>
+        <w:t xml:space="preserve">(fit1_lrm, </w:t>
+      </w:r>
+      <w:r>
+        <w:rPr>
+          <w:rStyle w:val="AttributeTok"/>
+        </w:rPr>
+        <w:t xml:space="preserve">method =</w:t>
+      </w:r>
+      <w:r>
+        <w:rPr>
+          <w:rStyle w:val="NormalTok"/>
+        </w:rPr>
+        <w:t xml:space="preserve"> </w:t>
+      </w:r>
+      <w:r>
+        <w:rPr>
+          <w:rStyle w:val="StringTok"/>
+        </w:rPr>
+        <w:t xml:space="preserve">"boot"</w:t>
+      </w:r>
+      <w:r>
+        <w:rPr>
+          <w:rStyle w:val="NormalTok"/>
+        </w:rPr>
+        <w:t xml:space="preserve">, </w:t>
+      </w:r>
+      <w:r>
+        <w:rPr>
+          <w:rStyle w:val="AttributeTok"/>
+        </w:rPr>
+        <w:t xml:space="preserve">B =</w:t>
+      </w:r>
+      <w:r>
+        <w:rPr>
+          <w:rStyle w:val="NormalTok"/>
+        </w:rPr>
+        <w:t xml:space="preserve"> </w:t>
+      </w:r>
+      <w:r>
+        <w:rPr>
+          <w:rStyle w:val="DecValTok"/>
+        </w:rPr>
+        <w:t xml:space="preserve">300</w:t>
+      </w:r>
+      <w:r>
+        <w:rPr>
+          <w:rStyle w:val="NormalTok"/>
+        </w:rPr>
+        <w:t xml:space="preserve">))</w:t>
       </w:r>
     </w:p>
     <w:p>
@@ -11234,16 +11309,16 @@
         <w:rPr>
           <w:rStyle w:val="VerbatimChar"/>
         </w:rPr>
-        <w:t xml:space="preserve">n=196   Mean absolute error=0.018   Mean squared error=0.00043</w:t>
-      </w:r>
-      <w:r>
-        <w:br/>
-      </w:r>
-      <w:r>
-        <w:rPr>
-          <w:rStyle w:val="VerbatimChar"/>
-        </w:rPr>
-        <w:t xml:space="preserve">0.9 Quantile of absolute error=0.031</w:t>
+        <w:t xml:space="preserve">n=196   Mean absolute error=0.018   Mean squared error=0.00046</w:t>
+      </w:r>
+      <w:r>
+        <w:br/>
+      </w:r>
+      <w:r>
+        <w:rPr>
+          <w:rStyle w:val="VerbatimChar"/>
+        </w:rPr>
+        <w:t xml:space="preserve">0.9 Quantile of absolute error=0.036</w:t>
       </w:r>
     </w:p>
     <w:bookmarkEnd w:id="79"/>
@@ -19422,6 +19497,33 @@
         <w:rPr>
           <w:rStyle w:val="FunctionTok"/>
         </w:rPr>
+        <w:t xml:space="preserve">set.seed</w:t>
+      </w:r>
+      <w:r>
+        <w:rPr>
+          <w:rStyle w:val="NormalTok"/>
+        </w:rPr>
+        <w:t xml:space="preserve">(</w:t>
+      </w:r>
+      <w:r>
+        <w:rPr>
+          <w:rStyle w:val="DecValTok"/>
+        </w:rPr>
+        <w:t xml:space="preserve">4321232</w:t>
+      </w:r>
+      <w:r>
+        <w:rPr>
+          <w:rStyle w:val="NormalTok"/>
+        </w:rPr>
+        <w:t xml:space="preserve">)</w:t>
+      </w:r>
+      <w:r>
+        <w:br/>
+      </w:r>
+      <w:r>
+        <w:rPr>
+          <w:rStyle w:val="FunctionTok"/>
+        </w:rPr>
         <w:t xml:space="preserve">plot</w:t>
       </w:r>
       <w:r>
@@ -19440,7 +19542,55 @@
         <w:rPr>
           <w:rStyle w:val="NormalTok"/>
         </w:rPr>
-        <w:t xml:space="preserve">(fit2_lrm))</w:t>
+        <w:t xml:space="preserve">(fit2_lrm, </w:t>
+      </w:r>
+      <w:r>
+        <w:rPr>
+          <w:rStyle w:val="AttributeTok"/>
+        </w:rPr>
+        <w:t xml:space="preserve">method =</w:t>
+      </w:r>
+      <w:r>
+        <w:rPr>
+          <w:rStyle w:val="NormalTok"/>
+        </w:rPr>
+        <w:t xml:space="preserve"> </w:t>
+      </w:r>
+      <w:r>
+        <w:rPr>
+          <w:rStyle w:val="StringTok"/>
+        </w:rPr>
+        <w:t xml:space="preserve">"boot"</w:t>
+      </w:r>
+      <w:r>
+        <w:rPr>
+          <w:rStyle w:val="NormalTok"/>
+        </w:rPr>
+        <w:t xml:space="preserve">, </w:t>
+      </w:r>
+      <w:r>
+        <w:rPr>
+          <w:rStyle w:val="AttributeTok"/>
+        </w:rPr>
+        <w:t xml:space="preserve">B =</w:t>
+      </w:r>
+      <w:r>
+        <w:rPr>
+          <w:rStyle w:val="NormalTok"/>
+        </w:rPr>
+        <w:t xml:space="preserve"> </w:t>
+      </w:r>
+      <w:r>
+        <w:rPr>
+          <w:rStyle w:val="DecValTok"/>
+        </w:rPr>
+        <w:t xml:space="preserve">300</w:t>
+      </w:r>
+      <w:r>
+        <w:rPr>
+          <w:rStyle w:val="NormalTok"/>
+        </w:rPr>
+        <w:t xml:space="preserve">))</w:t>
       </w:r>
     </w:p>
     <w:p>
@@ -19501,16 +19651,16 @@
         <w:rPr>
           <w:rStyle w:val="VerbatimChar"/>
         </w:rPr>
-        <w:t xml:space="preserve">n=196   Mean absolute error=0.021   Mean squared error=0.00085</w:t>
-      </w:r>
-      <w:r>
-        <w:br/>
-      </w:r>
-      <w:r>
-        <w:rPr>
-          <w:rStyle w:val="VerbatimChar"/>
-        </w:rPr>
-        <w:t xml:space="preserve">0.9 Quantile of absolute error=0.045</w:t>
+        <w:t xml:space="preserve">n=196   Mean absolute error=0.026   Mean squared error=0.00112</w:t>
+      </w:r>
+      <w:r>
+        <w:br/>
+      </w:r>
+      <w:r>
+        <w:rPr>
+          <w:rStyle w:val="VerbatimChar"/>
+        </w:rPr>
+        <w:t xml:space="preserve">0.9 Quantile of absolute error=0.053</w:t>
       </w:r>
     </w:p>
     <w:bookmarkEnd w:id="142"/>
@@ -25485,13 +25635,22 @@
       </w:r>
     </w:p>
     <w:bookmarkEnd w:id="198"/>
-    <w:bookmarkStart w:id="199" w:name="cross-validating-auc-models-so-far"/>
+    <w:bookmarkStart w:id="199" w:name="cross-validating-auc-for-fit2"/>
     <w:p>
       <w:pPr>
         <w:pStyle w:val="Heading2"/>
       </w:pPr>
       <w:r>
-        <w:t xml:space="preserve">Cross-Validating AUC (models so far)</w:t>
+        <w:t xml:space="preserve">Cross-Validating AUC for</w:t>
+      </w:r>
+      <w:r>
+        <w:t xml:space="preserve"> </w:t>
+      </w:r>
+      <w:r>
+        <w:rPr>
+          <w:rStyle w:val="VerbatimChar"/>
+        </w:rPr>
+        <w:t xml:space="preserve">fit2</w:t>
       </w:r>
     </w:p>
     <w:p>
@@ -25535,7 +25694,7 @@
         <w:rPr>
           <w:rStyle w:val="NormalTok"/>
         </w:rPr>
-        <w:t xml:space="preserve">(fit1, </w:t>
+        <w:t xml:space="preserve">(fit2, </w:t>
       </w:r>
       <w:r>
         <w:rPr>
@@ -25630,128 +25789,7 @@
         <w:rPr>
           <w:rStyle w:val="VerbatimChar"/>
         </w:rPr>
-        <w:t xml:space="preserve">Accuracy (90% CI): 71.84% [68.25%, 79.57%]</w:t>
-      </w:r>
-      <w:r>
-        <w:br/>
-      </w:r>
-      <w:r>
-        <w:rPr>
-          <w:rStyle w:val="VerbatimChar"/>
-        </w:rPr>
-        <w:t xml:space="preserve">Method: Area under Curve</w:t>
-      </w:r>
-    </w:p>
-    <w:p>
-      <w:pPr>
-        <w:pStyle w:val="SourceCode"/>
-      </w:pPr>
-      <w:r>
-        <w:rPr>
-          <w:rStyle w:val="FunctionTok"/>
-        </w:rPr>
-        <w:t xml:space="preserve">performance_accuracy</w:t>
-      </w:r>
-      <w:r>
-        <w:rPr>
-          <w:rStyle w:val="NormalTok"/>
-        </w:rPr>
-        <w:t xml:space="preserve">(fit2, </w:t>
-      </w:r>
-      <w:r>
-        <w:rPr>
-          <w:rStyle w:val="AttributeTok"/>
-        </w:rPr>
-        <w:t xml:space="preserve">method =</w:t>
-      </w:r>
-      <w:r>
-        <w:rPr>
-          <w:rStyle w:val="NormalTok"/>
-        </w:rPr>
-        <w:t xml:space="preserve"> </w:t>
-      </w:r>
-      <w:r>
-        <w:rPr>
-          <w:rStyle w:val="StringTok"/>
-        </w:rPr>
-        <w:t xml:space="preserve">"cv"</w:t>
-      </w:r>
-      <w:r>
-        <w:rPr>
-          <w:rStyle w:val="NormalTok"/>
-        </w:rPr>
-        <w:t xml:space="preserve">, </w:t>
-      </w:r>
-      <w:r>
-        <w:rPr>
-          <w:rStyle w:val="AttributeTok"/>
-        </w:rPr>
-        <w:t xml:space="preserve">k =</w:t>
-      </w:r>
-      <w:r>
-        <w:rPr>
-          <w:rStyle w:val="NormalTok"/>
-        </w:rPr>
-        <w:t xml:space="preserve"> </w:t>
-      </w:r>
-      <w:r>
-        <w:rPr>
-          <w:rStyle w:val="DecValTok"/>
-        </w:rPr>
-        <w:t xml:space="preserve">5</w:t>
-      </w:r>
-      <w:r>
-        <w:rPr>
-          <w:rStyle w:val="NormalTok"/>
-        </w:rPr>
-        <w:t xml:space="preserve">, </w:t>
-      </w:r>
-      <w:r>
-        <w:rPr>
-          <w:rStyle w:val="AttributeTok"/>
-        </w:rPr>
-        <w:t xml:space="preserve">ci =</w:t>
-      </w:r>
-      <w:r>
-        <w:rPr>
-          <w:rStyle w:val="NormalTok"/>
-        </w:rPr>
-        <w:t xml:space="preserve"> </w:t>
-      </w:r>
-      <w:r>
-        <w:rPr>
-          <w:rStyle w:val="FloatTok"/>
-        </w:rPr>
-        <w:t xml:space="preserve">0.90</w:t>
-      </w:r>
-      <w:r>
-        <w:rPr>
-          <w:rStyle w:val="NormalTok"/>
-        </w:rPr>
-        <w:t xml:space="preserve">)</w:t>
-      </w:r>
-    </w:p>
-    <w:p>
-      <w:pPr>
-        <w:pStyle w:val="SourceCode"/>
-      </w:pPr>
-      <w:r>
-        <w:rPr>
-          <w:rStyle w:val="VerbatimChar"/>
-        </w:rPr>
-        <w:t xml:space="preserve"># Accuracy of Model Predictions</w:t>
-      </w:r>
-      <w:r>
-        <w:br/>
-      </w:r>
-      <w:r>
-        <w:br/>
-      </w:r>
-      <w:r>
-        <w:rPr>
-          <w:rStyle w:val="VerbatimChar"/>
-        </w:rPr>
-        <w:t xml:space="preserve">Accuracy (90% CI): 72.61% [62.31%, 84.34%]</w:t>
+        <w:t xml:space="preserve">Accuracy (90% CI): 75.94% [69.47%, 84.70%]</w:t>
       </w:r>
       <w:r>
         <w:br/>
@@ -29414,6 +29452,33 @@
         <w:rPr>
           <w:rStyle w:val="FunctionTok"/>
         </w:rPr>
+        <w:t xml:space="preserve">set.seed</w:t>
+      </w:r>
+      <w:r>
+        <w:rPr>
+          <w:rStyle w:val="NormalTok"/>
+        </w:rPr>
+        <w:t xml:space="preserve">(</w:t>
+      </w:r>
+      <w:r>
+        <w:rPr>
+          <w:rStyle w:val="DecValTok"/>
+        </w:rPr>
+        <w:t xml:space="preserve">4321233</w:t>
+      </w:r>
+      <w:r>
+        <w:rPr>
+          <w:rStyle w:val="NormalTok"/>
+        </w:rPr>
+        <w:t xml:space="preserve">)</w:t>
+      </w:r>
+      <w:r>
+        <w:br/>
+      </w:r>
+      <w:r>
+        <w:rPr>
+          <w:rStyle w:val="FunctionTok"/>
+        </w:rPr>
         <w:t xml:space="preserve">plot</w:t>
       </w:r>
       <w:r>
@@ -29432,7 +29497,55 @@
         <w:rPr>
           <w:rStyle w:val="NormalTok"/>
         </w:rPr>
-        <w:t xml:space="preserve">(fit3_lrm))</w:t>
+        <w:t xml:space="preserve">(fit3_lrm, </w:t>
+      </w:r>
+      <w:r>
+        <w:rPr>
+          <w:rStyle w:val="AttributeTok"/>
+        </w:rPr>
+        <w:t xml:space="preserve">method =</w:t>
+      </w:r>
+      <w:r>
+        <w:rPr>
+          <w:rStyle w:val="NormalTok"/>
+        </w:rPr>
+        <w:t xml:space="preserve"> </w:t>
+      </w:r>
+      <w:r>
+        <w:rPr>
+          <w:rStyle w:val="StringTok"/>
+        </w:rPr>
+        <w:t xml:space="preserve">"boot"</w:t>
+      </w:r>
+      <w:r>
+        <w:rPr>
+          <w:rStyle w:val="NormalTok"/>
+        </w:rPr>
+        <w:t xml:space="preserve">, </w:t>
+      </w:r>
+      <w:r>
+        <w:rPr>
+          <w:rStyle w:val="AttributeTok"/>
+        </w:rPr>
+        <w:t xml:space="preserve">B =</w:t>
+      </w:r>
+      <w:r>
+        <w:rPr>
+          <w:rStyle w:val="NormalTok"/>
+        </w:rPr>
+        <w:t xml:space="preserve"> </w:t>
+      </w:r>
+      <w:r>
+        <w:rPr>
+          <w:rStyle w:val="DecValTok"/>
+        </w:rPr>
+        <w:t xml:space="preserve">300</w:t>
+      </w:r>
+      <w:r>
+        <w:rPr>
+          <w:rStyle w:val="NormalTok"/>
+        </w:rPr>
+        <w:t xml:space="preserve">))</w:t>
       </w:r>
     </w:p>
     <w:p>
@@ -29493,16 +29606,16 @@
         <w:rPr>
           <w:rStyle w:val="VerbatimChar"/>
         </w:rPr>
-        <w:t xml:space="preserve">n=196   Mean absolute error=0.015   Mean squared error=0.00039</w:t>
-      </w:r>
-      <w:r>
-        <w:br/>
-      </w:r>
-      <w:r>
-        <w:rPr>
-          <w:rStyle w:val="VerbatimChar"/>
-        </w:rPr>
-        <w:t xml:space="preserve">0.9 Quantile of absolute error=0.034</w:t>
+        <w:t xml:space="preserve">n=196   Mean absolute error=0.018   Mean squared error=0.00052</w:t>
+      </w:r>
+      <w:r>
+        <w:br/>
+      </w:r>
+      <w:r>
+        <w:rPr>
+          <w:rStyle w:val="VerbatimChar"/>
+        </w:rPr>
+        <w:t xml:space="preserve">0.9 Quantile of absolute error=0.033</w:t>
       </w:r>
     </w:p>
     <w:bookmarkEnd w:id="235"/>
@@ -34595,13 +34708,22 @@
       </w:r>
     </w:p>
     <w:bookmarkEnd w:id="272"/>
-    <w:bookmarkStart w:id="273" w:name="cross-validating-auc-models-so-far-1"/>
+    <w:bookmarkStart w:id="273" w:name="cross-validating-auc-for-fit3"/>
     <w:p>
       <w:pPr>
         <w:pStyle w:val="Heading2"/>
       </w:pPr>
       <w:r>
-        <w:t xml:space="preserve">Cross-Validating AUC (models so far)</w:t>
+        <w:t xml:space="preserve">Cross-Validating AUC for</w:t>
+      </w:r>
+      <w:r>
+        <w:t xml:space="preserve"> </w:t>
+      </w:r>
+      <w:r>
+        <w:rPr>
+          <w:rStyle w:val="VerbatimChar"/>
+        </w:rPr>
+        <w:t xml:space="preserve">fit3</w:t>
       </w:r>
     </w:p>
     <w:p>
@@ -34645,7 +34767,7 @@
         <w:rPr>
           <w:rStyle w:val="NormalTok"/>
         </w:rPr>
-        <w:t xml:space="preserve">(fit1, </w:t>
+        <w:t xml:space="preserve">(fit3, </w:t>
       </w:r>
       <w:r>
         <w:rPr>
@@ -34740,249 +34862,7 @@
         <w:rPr>
           <w:rStyle w:val="VerbatimChar"/>
         </w:rPr>
-        <w:t xml:space="preserve">Accuracy (90% CI): 72.02% [63.70%, 83.21%]</w:t>
-      </w:r>
-      <w:r>
-        <w:br/>
-      </w:r>
-      <w:r>
-        <w:rPr>
-          <w:rStyle w:val="VerbatimChar"/>
-        </w:rPr>
-        <w:t xml:space="preserve">Method: Area under Curve</w:t>
-      </w:r>
-    </w:p>
-    <w:p>
-      <w:pPr>
-        <w:pStyle w:val="SourceCode"/>
-      </w:pPr>
-      <w:r>
-        <w:rPr>
-          <w:rStyle w:val="FunctionTok"/>
-        </w:rPr>
-        <w:t xml:space="preserve">performance_accuracy</w:t>
-      </w:r>
-      <w:r>
-        <w:rPr>
-          <w:rStyle w:val="NormalTok"/>
-        </w:rPr>
-        <w:t xml:space="preserve">(fit2, </w:t>
-      </w:r>
-      <w:r>
-        <w:rPr>
-          <w:rStyle w:val="AttributeTok"/>
-        </w:rPr>
-        <w:t xml:space="preserve">method =</w:t>
-      </w:r>
-      <w:r>
-        <w:rPr>
-          <w:rStyle w:val="NormalTok"/>
-        </w:rPr>
-        <w:t xml:space="preserve"> </w:t>
-      </w:r>
-      <w:r>
-        <w:rPr>
-          <w:rStyle w:val="StringTok"/>
-        </w:rPr>
-        <w:t xml:space="preserve">"cv"</w:t>
-      </w:r>
-      <w:r>
-        <w:rPr>
-          <w:rStyle w:val="NormalTok"/>
-        </w:rPr>
-        <w:t xml:space="preserve">, </w:t>
-      </w:r>
-      <w:r>
-        <w:rPr>
-          <w:rStyle w:val="AttributeTok"/>
-        </w:rPr>
-        <w:t xml:space="preserve">k =</w:t>
-      </w:r>
-      <w:r>
-        <w:rPr>
-          <w:rStyle w:val="NormalTok"/>
-        </w:rPr>
-        <w:t xml:space="preserve"> </w:t>
-      </w:r>
-      <w:r>
-        <w:rPr>
-          <w:rStyle w:val="DecValTok"/>
-        </w:rPr>
-        <w:t xml:space="preserve">5</w:t>
-      </w:r>
-      <w:r>
-        <w:rPr>
-          <w:rStyle w:val="NormalTok"/>
-        </w:rPr>
-        <w:t xml:space="preserve">, </w:t>
-      </w:r>
-      <w:r>
-        <w:rPr>
-          <w:rStyle w:val="AttributeTok"/>
-        </w:rPr>
-        <w:t xml:space="preserve">ci =</w:t>
-      </w:r>
-      <w:r>
-        <w:rPr>
-          <w:rStyle w:val="NormalTok"/>
-        </w:rPr>
-        <w:t xml:space="preserve"> </w:t>
-      </w:r>
-      <w:r>
-        <w:rPr>
-          <w:rStyle w:val="FloatTok"/>
-        </w:rPr>
-        <w:t xml:space="preserve">0.90</w:t>
-      </w:r>
-      <w:r>
-        <w:rPr>
-          <w:rStyle w:val="NormalTok"/>
-        </w:rPr>
-        <w:t xml:space="preserve">)</w:t>
-      </w:r>
-    </w:p>
-    <w:p>
-      <w:pPr>
-        <w:pStyle w:val="SourceCode"/>
-      </w:pPr>
-      <w:r>
-        <w:rPr>
-          <w:rStyle w:val="VerbatimChar"/>
-        </w:rPr>
-        <w:t xml:space="preserve"># Accuracy of Model Predictions</w:t>
-      </w:r>
-      <w:r>
-        <w:br/>
-      </w:r>
-      <w:r>
-        <w:br/>
-      </w:r>
-      <w:r>
-        <w:rPr>
-          <w:rStyle w:val="VerbatimChar"/>
-        </w:rPr>
-        <w:t xml:space="preserve">Accuracy (90% CI): 75.73% [71.71%, 81.67%]</w:t>
-      </w:r>
-      <w:r>
-        <w:br/>
-      </w:r>
-      <w:r>
-        <w:rPr>
-          <w:rStyle w:val="VerbatimChar"/>
-        </w:rPr>
-        <w:t xml:space="preserve">Method: Area under Curve</w:t>
-      </w:r>
-    </w:p>
-    <w:p>
-      <w:pPr>
-        <w:pStyle w:val="SourceCode"/>
-      </w:pPr>
-      <w:r>
-        <w:rPr>
-          <w:rStyle w:val="FunctionTok"/>
-        </w:rPr>
-        <w:t xml:space="preserve">performance_accuracy</w:t>
-      </w:r>
-      <w:r>
-        <w:rPr>
-          <w:rStyle w:val="NormalTok"/>
-        </w:rPr>
-        <w:t xml:space="preserve">(fit3, </w:t>
-      </w:r>
-      <w:r>
-        <w:rPr>
-          <w:rStyle w:val="AttributeTok"/>
-        </w:rPr>
-        <w:t xml:space="preserve">method =</w:t>
-      </w:r>
-      <w:r>
-        <w:rPr>
-          <w:rStyle w:val="NormalTok"/>
-        </w:rPr>
-        <w:t xml:space="preserve"> </w:t>
-      </w:r>
-      <w:r>
-        <w:rPr>
-          <w:rStyle w:val="StringTok"/>
-        </w:rPr>
-        <w:t xml:space="preserve">"cv"</w:t>
-      </w:r>
-      <w:r>
-        <w:rPr>
-          <w:rStyle w:val="NormalTok"/>
-        </w:rPr>
-        <w:t xml:space="preserve">, </w:t>
-      </w:r>
-      <w:r>
-        <w:rPr>
-          <w:rStyle w:val="AttributeTok"/>
-        </w:rPr>
-        <w:t xml:space="preserve">k =</w:t>
-      </w:r>
-      <w:r>
-        <w:rPr>
-          <w:rStyle w:val="NormalTok"/>
-        </w:rPr>
-        <w:t xml:space="preserve"> </w:t>
-      </w:r>
-      <w:r>
-        <w:rPr>
-          <w:rStyle w:val="DecValTok"/>
-        </w:rPr>
-        <w:t xml:space="preserve">5</w:t>
-      </w:r>
-      <w:r>
-        <w:rPr>
-          <w:rStyle w:val="NormalTok"/>
-        </w:rPr>
-        <w:t xml:space="preserve">, </w:t>
-      </w:r>
-      <w:r>
-        <w:rPr>
-          <w:rStyle w:val="AttributeTok"/>
-        </w:rPr>
-        <w:t xml:space="preserve">ci =</w:t>
-      </w:r>
-      <w:r>
-        <w:rPr>
-          <w:rStyle w:val="NormalTok"/>
-        </w:rPr>
-        <w:t xml:space="preserve"> </w:t>
-      </w:r>
-      <w:r>
-        <w:rPr>
-          <w:rStyle w:val="FloatTok"/>
-        </w:rPr>
-        <w:t xml:space="preserve">0.90</w:t>
-      </w:r>
-      <w:r>
-        <w:rPr>
-          <w:rStyle w:val="NormalTok"/>
-        </w:rPr>
-        <w:t xml:space="preserve">)</w:t>
-      </w:r>
-    </w:p>
-    <w:p>
-      <w:pPr>
-        <w:pStyle w:val="SourceCode"/>
-      </w:pPr>
-      <w:r>
-        <w:rPr>
-          <w:rStyle w:val="VerbatimChar"/>
-        </w:rPr>
-        <w:t xml:space="preserve"># Accuracy of Model Predictions</w:t>
-      </w:r>
-      <w:r>
-        <w:br/>
-      </w:r>
-      <w:r>
-        <w:br/>
-      </w:r>
-      <w:r>
-        <w:rPr>
-          <w:rStyle w:val="VerbatimChar"/>
-        </w:rPr>
-        <w:t xml:space="preserve">Accuracy (90% CI): 77.16% [72.61%, 82.10%]</w:t>
+        <w:t xml:space="preserve">Accuracy (90% CI): 74.33% [66.96%, 84.85%]</w:t>
       </w:r>
       <w:r>
         <w:br/>
@@ -38774,6 +38654,33 @@
         <w:rPr>
           <w:rStyle w:val="FunctionTok"/>
         </w:rPr>
+        <w:t xml:space="preserve">set.seed</w:t>
+      </w:r>
+      <w:r>
+        <w:rPr>
+          <w:rStyle w:val="NormalTok"/>
+        </w:rPr>
+        <w:t xml:space="preserve">(</w:t>
+      </w:r>
+      <w:r>
+        <w:rPr>
+          <w:rStyle w:val="DecValTok"/>
+        </w:rPr>
+        <w:t xml:space="preserve">4321234</w:t>
+      </w:r>
+      <w:r>
+        <w:rPr>
+          <w:rStyle w:val="NormalTok"/>
+        </w:rPr>
+        <w:t xml:space="preserve">)</w:t>
+      </w:r>
+      <w:r>
+        <w:br/>
+      </w:r>
+      <w:r>
+        <w:rPr>
+          <w:rStyle w:val="FunctionTok"/>
+        </w:rPr>
         <w:t xml:space="preserve">plot</w:t>
       </w:r>
       <w:r>
@@ -38792,7 +38699,55 @@
         <w:rPr>
           <w:rStyle w:val="NormalTok"/>
         </w:rPr>
-        <w:t xml:space="preserve">(fit4_lrm))</w:t>
+        <w:t xml:space="preserve">(fit4_lrm, </w:t>
+      </w:r>
+      <w:r>
+        <w:rPr>
+          <w:rStyle w:val="AttributeTok"/>
+        </w:rPr>
+        <w:t xml:space="preserve">method =</w:t>
+      </w:r>
+      <w:r>
+        <w:rPr>
+          <w:rStyle w:val="NormalTok"/>
+        </w:rPr>
+        <w:t xml:space="preserve"> </w:t>
+      </w:r>
+      <w:r>
+        <w:rPr>
+          <w:rStyle w:val="StringTok"/>
+        </w:rPr>
+        <w:t xml:space="preserve">"boot"</w:t>
+      </w:r>
+      <w:r>
+        <w:rPr>
+          <w:rStyle w:val="NormalTok"/>
+        </w:rPr>
+        <w:t xml:space="preserve">, </w:t>
+      </w:r>
+      <w:r>
+        <w:rPr>
+          <w:rStyle w:val="AttributeTok"/>
+        </w:rPr>
+        <w:t xml:space="preserve">B =</w:t>
+      </w:r>
+      <w:r>
+        <w:rPr>
+          <w:rStyle w:val="NormalTok"/>
+        </w:rPr>
+        <w:t xml:space="preserve"> </w:t>
+      </w:r>
+      <w:r>
+        <w:rPr>
+          <w:rStyle w:val="DecValTok"/>
+        </w:rPr>
+        <w:t xml:space="preserve">300</w:t>
+      </w:r>
+      <w:r>
+        <w:rPr>
+          <w:rStyle w:val="NormalTok"/>
+        </w:rPr>
+        <w:t xml:space="preserve">))</w:t>
       </w:r>
     </w:p>
     <w:p>
@@ -38853,16 +38808,16 @@
         <w:rPr>
           <w:rStyle w:val="VerbatimChar"/>
         </w:rPr>
-        <w:t xml:space="preserve">n=196   Mean absolute error=0.044   Mean squared error=0.00272</w:t>
-      </w:r>
-      <w:r>
-        <w:br/>
-      </w:r>
-      <w:r>
-        <w:rPr>
-          <w:rStyle w:val="VerbatimChar"/>
-        </w:rPr>
-        <w:t xml:space="preserve">0.9 Quantile of absolute error=0.083</w:t>
+        <w:t xml:space="preserve">n=196   Mean absolute error=0.04   Mean squared error=0.00248</w:t>
+      </w:r>
+      <w:r>
+        <w:br/>
+      </w:r>
+      <w:r>
+        <w:rPr>
+          <w:rStyle w:val="VerbatimChar"/>
+        </w:rPr>
+        <w:t xml:space="preserve">0.9 Quantile of absolute error=0.084</w:t>
       </w:r>
     </w:p>
     <w:bookmarkEnd w:id="309"/>
@@ -48478,6 +48433,33 @@
         <w:rPr>
           <w:rStyle w:val="FunctionTok"/>
         </w:rPr>
+        <w:t xml:space="preserve">set.seed</w:t>
+      </w:r>
+      <w:r>
+        <w:rPr>
+          <w:rStyle w:val="NormalTok"/>
+        </w:rPr>
+        <w:t xml:space="preserve">(</w:t>
+      </w:r>
+      <w:r>
+        <w:rPr>
+          <w:rStyle w:val="DecValTok"/>
+        </w:rPr>
+        <w:t xml:space="preserve">4321235</w:t>
+      </w:r>
+      <w:r>
+        <w:rPr>
+          <w:rStyle w:val="NormalTok"/>
+        </w:rPr>
+        <w:t xml:space="preserve">)</w:t>
+      </w:r>
+      <w:r>
+        <w:br/>
+      </w:r>
+      <w:r>
+        <w:rPr>
+          <w:rStyle w:val="FunctionTok"/>
+        </w:rPr>
         <w:t xml:space="preserve">plot</w:t>
       </w:r>
       <w:r>
@@ -48496,7 +48478,55 @@
         <w:rPr>
           <w:rStyle w:val="NormalTok"/>
         </w:rPr>
-        <w:t xml:space="preserve">(fit5_lrm))</w:t>
+        <w:t xml:space="preserve">(fit5_lrm, </w:t>
+      </w:r>
+      <w:r>
+        <w:rPr>
+          <w:rStyle w:val="AttributeTok"/>
+        </w:rPr>
+        <w:t xml:space="preserve">method =</w:t>
+      </w:r>
+      <w:r>
+        <w:rPr>
+          <w:rStyle w:val="NormalTok"/>
+        </w:rPr>
+        <w:t xml:space="preserve"> </w:t>
+      </w:r>
+      <w:r>
+        <w:rPr>
+          <w:rStyle w:val="StringTok"/>
+        </w:rPr>
+        <w:t xml:space="preserve">"boot"</w:t>
+      </w:r>
+      <w:r>
+        <w:rPr>
+          <w:rStyle w:val="NormalTok"/>
+        </w:rPr>
+        <w:t xml:space="preserve">, </w:t>
+      </w:r>
+      <w:r>
+        <w:rPr>
+          <w:rStyle w:val="AttributeTok"/>
+        </w:rPr>
+        <w:t xml:space="preserve">B =</w:t>
+      </w:r>
+      <w:r>
+        <w:rPr>
+          <w:rStyle w:val="NormalTok"/>
+        </w:rPr>
+        <w:t xml:space="preserve"> </w:t>
+      </w:r>
+      <w:r>
+        <w:rPr>
+          <w:rStyle w:val="DecValTok"/>
+        </w:rPr>
+        <w:t xml:space="preserve">300</w:t>
+      </w:r>
+      <w:r>
+        <w:rPr>
+          <w:rStyle w:val="NormalTok"/>
+        </w:rPr>
+        <w:t xml:space="preserve">))</w:t>
       </w:r>
     </w:p>
     <w:p>
@@ -48557,16 +48587,16 @@
         <w:rPr>
           <w:rStyle w:val="VerbatimChar"/>
         </w:rPr>
-        <w:t xml:space="preserve">n=196   Mean absolute error=0.031   Mean squared error=0.00126</w:t>
-      </w:r>
-      <w:r>
-        <w:br/>
-      </w:r>
-      <w:r>
-        <w:rPr>
-          <w:rStyle w:val="VerbatimChar"/>
-        </w:rPr>
-        <w:t xml:space="preserve">0.9 Quantile of absolute error=0.055</w:t>
+        <w:t xml:space="preserve">n=196   Mean absolute error=0.031   Mean squared error=0.00139</w:t>
+      </w:r>
+      <w:r>
+        <w:br/>
+      </w:r>
+      <w:r>
+        <w:rPr>
+          <w:rStyle w:val="VerbatimChar"/>
+        </w:rPr>
+        <w:t xml:space="preserve">0.9 Quantile of absolute error=0.061</w:t>
       </w:r>
     </w:p>
     <w:bookmarkEnd w:id="385"/>
@@ -53824,7 +53854,7 @@
     </w:p>
     <w:bookmarkEnd w:id="418"/>
     <w:bookmarkEnd w:id="419"/>
-    <w:bookmarkStart w:id="431" w:name="comparing-our-five-models"/>
+    <w:bookmarkStart w:id="433" w:name="comparing-our-five-models"/>
     <w:p>
       <w:pPr>
         <w:pStyle w:val="Heading1"/>
@@ -55029,154 +55059,6 @@
               <w:jc w:val="left"/>
             </w:pPr>
             <w:r>
-              <w:t xml:space="preserve">Brier (unval.)</w:t>
-            </w:r>
-          </w:p>
-        </w:tc>
-        <w:tc>
-          <w:tcPr/>
-          <w:p>
-            <w:pPr>
-              <w:pStyle w:val="Compact"/>
-              <w:jc w:val="right"/>
-            </w:pPr>
-            <w:r>
-              <w:t xml:space="preserve">0.1998</w:t>
-            </w:r>
-          </w:p>
-        </w:tc>
-        <w:tc>
-          <w:tcPr/>
-          <w:p>
-            <w:pPr>
-              <w:pStyle w:val="Compact"/>
-              <w:jc w:val="right"/>
-            </w:pPr>
-            <w:r>
-              <w:t xml:space="preserve">0.1811</w:t>
-            </w:r>
-          </w:p>
-        </w:tc>
-        <w:tc>
-          <w:tcPr/>
-          <w:p>
-            <w:pPr>
-              <w:pStyle w:val="Compact"/>
-              <w:jc w:val="right"/>
-            </w:pPr>
-            <w:r>
-              <w:t xml:space="preserve">0.1845</w:t>
-            </w:r>
-          </w:p>
-        </w:tc>
-        <w:tc>
-          <w:tcPr/>
-          <w:p>
-            <w:pPr>
-              <w:pStyle w:val="Compact"/>
-              <w:jc w:val="right"/>
-            </w:pPr>
-            <w:r>
-              <w:t xml:space="preserve">0.1924</w:t>
-            </w:r>
-          </w:p>
-        </w:tc>
-        <w:tc>
-          <w:tcPr/>
-          <w:p>
-            <w:pPr>
-              <w:pStyle w:val="Compact"/>
-              <w:jc w:val="right"/>
-            </w:pPr>
-            <w:r>
-              <w:t xml:space="preserve">0.1749</w:t>
-            </w:r>
-          </w:p>
-        </w:tc>
-      </w:tr>
-      <w:tr>
-        <w:tc>
-          <w:tcPr/>
-          <w:p>
-            <w:pPr>
-              <w:pStyle w:val="Compact"/>
-              <w:jc w:val="left"/>
-            </w:pPr>
-            <w:r>
-              <w:t xml:space="preserve">Brier (val.)</w:t>
-            </w:r>
-          </w:p>
-        </w:tc>
-        <w:tc>
-          <w:tcPr/>
-          <w:p>
-            <w:pPr>
-              <w:pStyle w:val="Compact"/>
-              <w:jc w:val="right"/>
-            </w:pPr>
-            <w:r>
-              <w:t xml:space="preserve">0.2042</w:t>
-            </w:r>
-          </w:p>
-        </w:tc>
-        <w:tc>
-          <w:tcPr/>
-          <w:p>
-            <w:pPr>
-              <w:pStyle w:val="Compact"/>
-              <w:jc w:val="right"/>
-            </w:pPr>
-            <w:r>
-              <w:t xml:space="preserve">0.1989</w:t>
-            </w:r>
-          </w:p>
-        </w:tc>
-        <w:tc>
-          <w:tcPr/>
-          <w:p>
-            <w:pPr>
-              <w:pStyle w:val="Compact"/>
-              <w:jc w:val="right"/>
-            </w:pPr>
-            <w:r>
-              <w:t xml:space="preserve">0.1927</w:t>
-            </w:r>
-          </w:p>
-        </w:tc>
-        <w:tc>
-          <w:tcPr/>
-          <w:p>
-            <w:pPr>
-              <w:pStyle w:val="Compact"/>
-              <w:jc w:val="right"/>
-            </w:pPr>
-            <w:r>
-              <w:t xml:space="preserve">0.1974</w:t>
-            </w:r>
-          </w:p>
-        </w:tc>
-        <w:tc>
-          <w:tcPr/>
-          <w:p>
-            <w:pPr>
-              <w:pStyle w:val="Compact"/>
-              <w:jc w:val="right"/>
-            </w:pPr>
-            <w:r>
-              <w:t xml:space="preserve">0.1993</w:t>
-            </w:r>
-          </w:p>
-        </w:tc>
-      </w:tr>
-      <w:tr>
-        <w:tc>
-          <w:tcPr/>
-          <w:p>
-            <w:pPr>
-              <w:pStyle w:val="Compact"/>
-              <w:jc w:val="left"/>
-            </w:pPr>
-            <w:r>
               <w:t xml:space="preserve">Tjur</w:t>
             </w:r>
             <w:r>
@@ -55364,7 +55246,1361 @@
       </w:tr>
     </w:tbl>
     <w:bookmarkEnd w:id="427"/>
-    <w:bookmarkStart w:id="428" w:name="predictions-for-love4-movies"/>
+    <w:bookmarkStart w:id="428" w:name="confusion-matrix-summaries"/>
+    <w:p>
+      <w:pPr>
+        <w:pStyle w:val="Heading2"/>
+      </w:pPr>
+      <w:r>
+        <w:t xml:space="preserve">Confusion Matrix Summaries</w:t>
+      </w:r>
+    </w:p>
+    <w:tbl>
+      <w:tblPr>
+        <w:tblStyle w:val="Table"/>
+        <w:tblW w:type="auto" w:w="0"/>
+        <w:tblLook w:firstRow="1" w:lastRow="0" w:firstColumn="0" w:lastColumn="0" w:noHBand="0" w:noVBand="0" w:val="0020"/>
+      </w:tblPr>
+      <w:tblGrid>
+        <w:gridCol w:w="1320"/>
+        <w:gridCol w:w="1320"/>
+        <w:gridCol w:w="1320"/>
+        <w:gridCol w:w="1320"/>
+        <w:gridCol w:w="1320"/>
+        <w:gridCol w:w="1320"/>
+      </w:tblGrid>
+      <w:tr>
+        <w:trPr>
+          <w:tblHeader w:val="on"/>
+        </w:trPr>
+        <w:tc>
+          <w:tcPr/>
+          <w:p>
+            <w:pPr>
+              <w:pStyle w:val="Compact"/>
+              <w:jc w:val="left"/>
+            </w:pPr>
+            <w:r>
+              <w:t xml:space="preserve">Model</w:t>
+            </w:r>
+          </w:p>
+        </w:tc>
+        <w:tc>
+          <w:tcPr/>
+          <w:p>
+            <w:pPr>
+              <w:pStyle w:val="Compact"/>
+              <w:jc w:val="right"/>
+            </w:pPr>
+            <w:r>
+              <w:rPr>
+                <w:rStyle w:val="VerbatimChar"/>
+              </w:rPr>
+              <w:t xml:space="preserve">fit1</w:t>
+            </w:r>
+          </w:p>
+        </w:tc>
+        <w:tc>
+          <w:tcPr/>
+          <w:p>
+            <w:pPr>
+              <w:pStyle w:val="Compact"/>
+              <w:jc w:val="right"/>
+            </w:pPr>
+            <w:r>
+              <w:rPr>
+                <w:rStyle w:val="VerbatimChar"/>
+              </w:rPr>
+              <w:t xml:space="preserve">fit2</w:t>
+            </w:r>
+          </w:p>
+        </w:tc>
+        <w:tc>
+          <w:tcPr/>
+          <w:p>
+            <w:pPr>
+              <w:pStyle w:val="Compact"/>
+              <w:jc w:val="right"/>
+            </w:pPr>
+            <w:r>
+              <w:rPr>
+                <w:rStyle w:val="VerbatimChar"/>
+              </w:rPr>
+              <w:t xml:space="preserve">fit3</w:t>
+            </w:r>
+          </w:p>
+        </w:tc>
+        <w:tc>
+          <w:tcPr/>
+          <w:p>
+            <w:pPr>
+              <w:pStyle w:val="Compact"/>
+              <w:jc w:val="right"/>
+            </w:pPr>
+            <w:r>
+              <w:rPr>
+                <w:rStyle w:val="VerbatimChar"/>
+              </w:rPr>
+              <w:t xml:space="preserve">fit4</w:t>
+            </w:r>
+          </w:p>
+        </w:tc>
+        <w:tc>
+          <w:tcPr/>
+          <w:p>
+            <w:pPr>
+              <w:pStyle w:val="Compact"/>
+              <w:jc w:val="right"/>
+            </w:pPr>
+            <w:r>
+              <w:rPr>
+                <w:rStyle w:val="VerbatimChar"/>
+              </w:rPr>
+              <w:t xml:space="preserve">fit5</w:t>
+            </w:r>
+          </w:p>
+        </w:tc>
+      </w:tr>
+      <w:tr>
+        <w:tc>
+          <w:tcPr/>
+          <w:p>
+            <w:pPr>
+              <w:pStyle w:val="Compact"/>
+              <w:jc w:val="left"/>
+            </w:pPr>
+            <w:r>
+              <w:t xml:space="preserve">Cutpoint</w:t>
+            </w:r>
+          </w:p>
+        </w:tc>
+        <w:tc>
+          <w:tcPr/>
+          <w:p>
+            <w:pPr>
+              <w:pStyle w:val="Compact"/>
+              <w:jc w:val="right"/>
+            </w:pPr>
+            <w:r>
+              <w:t xml:space="preserve">0.533</w:t>
+            </w:r>
+          </w:p>
+        </w:tc>
+        <w:tc>
+          <w:tcPr/>
+          <w:p>
+            <w:pPr>
+              <w:pStyle w:val="Compact"/>
+              <w:jc w:val="right"/>
+            </w:pPr>
+            <w:r>
+              <w:t xml:space="preserve">0.695</w:t>
+            </w:r>
+          </w:p>
+        </w:tc>
+        <w:tc>
+          <w:tcPr/>
+          <w:p>
+            <w:pPr>
+              <w:pStyle w:val="Compact"/>
+              <w:jc w:val="right"/>
+            </w:pPr>
+            <w:r>
+              <w:t xml:space="preserve">0.563</w:t>
+            </w:r>
+          </w:p>
+        </w:tc>
+        <w:tc>
+          <w:tcPr/>
+          <w:p>
+            <w:pPr>
+              <w:pStyle w:val="Compact"/>
+              <w:jc w:val="right"/>
+            </w:pPr>
+            <w:r>
+              <w:t xml:space="preserve">0.584</w:t>
+            </w:r>
+          </w:p>
+        </w:tc>
+        <w:tc>
+          <w:tcPr/>
+          <w:p>
+            <w:pPr>
+              <w:pStyle w:val="Compact"/>
+              <w:jc w:val="right"/>
+            </w:pPr>
+            <w:r>
+              <w:t xml:space="preserve">0.563</w:t>
+            </w:r>
+          </w:p>
+        </w:tc>
+      </w:tr>
+      <w:tr>
+        <w:tc>
+          <w:tcPr/>
+          <w:p>
+            <w:pPr>
+              <w:pStyle w:val="Compact"/>
+              <w:jc w:val="left"/>
+            </w:pPr>
+            <w:r>
+              <w:t xml:space="preserve">Accuracy</w:t>
+            </w:r>
+          </w:p>
+        </w:tc>
+        <w:tc>
+          <w:tcPr/>
+          <w:p>
+            <w:pPr>
+              <w:pStyle w:val="Compact"/>
+              <w:jc w:val="right"/>
+            </w:pPr>
+            <w:r>
+              <w:t xml:space="preserve">0.663</w:t>
+            </w:r>
+          </w:p>
+        </w:tc>
+        <w:tc>
+          <w:tcPr/>
+          <w:p>
+            <w:pPr>
+              <w:pStyle w:val="Compact"/>
+              <w:jc w:val="right"/>
+            </w:pPr>
+            <w:r>
+              <w:t xml:space="preserve">0.714</w:t>
+            </w:r>
+          </w:p>
+        </w:tc>
+        <w:tc>
+          <w:tcPr/>
+          <w:p>
+            <w:pPr>
+              <w:pStyle w:val="Compact"/>
+              <w:jc w:val="right"/>
+            </w:pPr>
+            <w:r>
+              <w:t xml:space="preserve">0.730</w:t>
+            </w:r>
+          </w:p>
+        </w:tc>
+        <w:tc>
+          <w:tcPr/>
+          <w:p>
+            <w:pPr>
+              <w:pStyle w:val="Compact"/>
+              <w:jc w:val="right"/>
+            </w:pPr>
+            <w:r>
+              <w:t xml:space="preserve">0.714</w:t>
+            </w:r>
+          </w:p>
+        </w:tc>
+        <w:tc>
+          <w:tcPr/>
+          <w:p>
+            <w:pPr>
+              <w:pStyle w:val="Compact"/>
+              <w:jc w:val="right"/>
+            </w:pPr>
+            <w:r>
+              <w:t xml:space="preserve">0.740</w:t>
+            </w:r>
+          </w:p>
+        </w:tc>
+      </w:tr>
+      <w:tr>
+        <w:tc>
+          <w:tcPr/>
+          <w:p>
+            <w:pPr>
+              <w:pStyle w:val="Compact"/>
+              <w:jc w:val="left"/>
+            </w:pPr>
+            <w:r>
+              <w:t xml:space="preserve">Sensitivity</w:t>
+            </w:r>
+          </w:p>
+        </w:tc>
+        <w:tc>
+          <w:tcPr/>
+          <w:p>
+            <w:pPr>
+              <w:pStyle w:val="Compact"/>
+              <w:jc w:val="right"/>
+            </w:pPr>
+            <w:r>
+              <w:t xml:space="preserve">0.513</w:t>
+            </w:r>
+          </w:p>
+        </w:tc>
+        <w:tc>
+          <w:tcPr/>
+          <w:p>
+            <w:pPr>
+              <w:pStyle w:val="Compact"/>
+              <w:jc w:val="right"/>
+            </w:pPr>
+            <w:r>
+              <w:t xml:space="preserve">0.531</w:t>
+            </w:r>
+          </w:p>
+        </w:tc>
+        <w:tc>
+          <w:tcPr/>
+          <w:p>
+            <w:pPr>
+              <w:pStyle w:val="Compact"/>
+              <w:jc w:val="right"/>
+            </w:pPr>
+            <w:r>
+              <w:t xml:space="preserve">0.628</w:t>
+            </w:r>
+          </w:p>
+        </w:tc>
+        <w:tc>
+          <w:tcPr/>
+          <w:p>
+            <w:pPr>
+              <w:pStyle w:val="Compact"/>
+              <w:jc w:val="right"/>
+            </w:pPr>
+            <w:r>
+              <w:t xml:space="preserve">0.566</w:t>
+            </w:r>
+          </w:p>
+        </w:tc>
+        <w:tc>
+          <w:tcPr/>
+          <w:p>
+            <w:pPr>
+              <w:pStyle w:val="Compact"/>
+              <w:jc w:val="right"/>
+            </w:pPr>
+            <w:r>
+              <w:t xml:space="preserve">0.637</w:t>
+            </w:r>
+          </w:p>
+        </w:tc>
+      </w:tr>
+      <w:tr>
+        <w:tc>
+          <w:tcPr/>
+          <w:p>
+            <w:pPr>
+              <w:pStyle w:val="Compact"/>
+              <w:jc w:val="left"/>
+            </w:pPr>
+            <w:r>
+              <w:t xml:space="preserve">Specificity</w:t>
+            </w:r>
+          </w:p>
+        </w:tc>
+        <w:tc>
+          <w:tcPr/>
+          <w:p>
+            <w:pPr>
+              <w:pStyle w:val="Compact"/>
+              <w:jc w:val="right"/>
+            </w:pPr>
+            <w:r>
+              <w:t xml:space="preserve">0.868</w:t>
+            </w:r>
+          </w:p>
+        </w:tc>
+        <w:tc>
+          <w:tcPr/>
+          <w:p>
+            <w:pPr>
+              <w:pStyle w:val="Compact"/>
+              <w:jc w:val="right"/>
+            </w:pPr>
+            <w:r>
+              <w:t xml:space="preserve">0.964</w:t>
+            </w:r>
+          </w:p>
+        </w:tc>
+        <w:tc>
+          <w:tcPr/>
+          <w:p>
+            <w:pPr>
+              <w:pStyle w:val="Compact"/>
+              <w:jc w:val="right"/>
+            </w:pPr>
+            <w:r>
+              <w:t xml:space="preserve">0.868</w:t>
+            </w:r>
+          </w:p>
+        </w:tc>
+        <w:tc>
+          <w:tcPr/>
+          <w:p>
+            <w:pPr>
+              <w:pStyle w:val="Compact"/>
+              <w:jc w:val="right"/>
+            </w:pPr>
+            <w:r>
+              <w:t xml:space="preserve">0.916</w:t>
+            </w:r>
+          </w:p>
+        </w:tc>
+        <w:tc>
+          <w:tcPr/>
+          <w:p>
+            <w:pPr>
+              <w:pStyle w:val="Compact"/>
+              <w:jc w:val="right"/>
+            </w:pPr>
+            <w:r>
+              <w:t xml:space="preserve">0.880</w:t>
+            </w:r>
+          </w:p>
+        </w:tc>
+      </w:tr>
+      <w:tr>
+        <w:tc>
+          <w:tcPr/>
+          <w:p>
+            <w:pPr>
+              <w:pStyle w:val="Compact"/>
+              <w:jc w:val="left"/>
+            </w:pPr>
+            <w:r>
+              <w:t xml:space="preserve">Pos Pre Val</w:t>
+            </w:r>
+          </w:p>
+        </w:tc>
+        <w:tc>
+          <w:tcPr/>
+          <w:p>
+            <w:pPr>
+              <w:pStyle w:val="Compact"/>
+              <w:jc w:val="right"/>
+            </w:pPr>
+            <w:r>
+              <w:t xml:space="preserve">0.841</w:t>
+            </w:r>
+          </w:p>
+        </w:tc>
+        <w:tc>
+          <w:tcPr/>
+          <w:p>
+            <w:pPr>
+              <w:pStyle w:val="Compact"/>
+              <w:jc w:val="right"/>
+            </w:pPr>
+            <w:r>
+              <w:t xml:space="preserve">0.952</w:t>
+            </w:r>
+          </w:p>
+        </w:tc>
+        <w:tc>
+          <w:tcPr/>
+          <w:p>
+            <w:pPr>
+              <w:pStyle w:val="Compact"/>
+              <w:jc w:val="right"/>
+            </w:pPr>
+            <w:r>
+              <w:t xml:space="preserve">0.866</w:t>
+            </w:r>
+          </w:p>
+        </w:tc>
+        <w:tc>
+          <w:tcPr/>
+          <w:p>
+            <w:pPr>
+              <w:pStyle w:val="Compact"/>
+              <w:jc w:val="right"/>
+            </w:pPr>
+            <w:r>
+              <w:t xml:space="preserve">0.901</w:t>
+            </w:r>
+          </w:p>
+        </w:tc>
+        <w:tc>
+          <w:tcPr/>
+          <w:p>
+            <w:pPr>
+              <w:pStyle w:val="Compact"/>
+              <w:jc w:val="right"/>
+            </w:pPr>
+            <w:r>
+              <w:t xml:space="preserve">0.878</w:t>
+            </w:r>
+          </w:p>
+        </w:tc>
+      </w:tr>
+      <w:tr>
+        <w:tc>
+          <w:tcPr/>
+          <w:p>
+            <w:pPr>
+              <w:pStyle w:val="Compact"/>
+              <w:jc w:val="left"/>
+            </w:pPr>
+            <w:r>
+              <w:t xml:space="preserve">Neg Pre Val</w:t>
+            </w:r>
+          </w:p>
+        </w:tc>
+        <w:tc>
+          <w:tcPr/>
+          <w:p>
+            <w:pPr>
+              <w:pStyle w:val="Compact"/>
+              <w:jc w:val="right"/>
+            </w:pPr>
+            <w:r>
+              <w:t xml:space="preserve">0.567</w:t>
+            </w:r>
+          </w:p>
+        </w:tc>
+        <w:tc>
+          <w:tcPr/>
+          <w:p>
+            <w:pPr>
+              <w:pStyle w:val="Compact"/>
+              <w:jc w:val="right"/>
+            </w:pPr>
+            <w:r>
+              <w:t xml:space="preserve">0.602</w:t>
+            </w:r>
+          </w:p>
+        </w:tc>
+        <w:tc>
+          <w:tcPr/>
+          <w:p>
+            <w:pPr>
+              <w:pStyle w:val="Compact"/>
+              <w:jc w:val="right"/>
+            </w:pPr>
+            <w:r>
+              <w:t xml:space="preserve">0.632</w:t>
+            </w:r>
+          </w:p>
+        </w:tc>
+        <w:tc>
+          <w:tcPr/>
+          <w:p>
+            <w:pPr>
+              <w:pStyle w:val="Compact"/>
+              <w:jc w:val="right"/>
+            </w:pPr>
+            <w:r>
+              <w:t xml:space="preserve">0.608</w:t>
+            </w:r>
+          </w:p>
+        </w:tc>
+        <w:tc>
+          <w:tcPr/>
+          <w:p>
+            <w:pPr>
+              <w:pStyle w:val="Compact"/>
+              <w:jc w:val="right"/>
+            </w:pPr>
+            <w:r>
+              <w:t xml:space="preserve">0.640</w:t>
+            </w:r>
+          </w:p>
+        </w:tc>
+      </w:tr>
+      <w:tr>
+        <w:tc>
+          <w:tcPr/>
+          <w:p>
+            <w:pPr>
+              <w:pStyle w:val="Compact"/>
+              <w:jc w:val="left"/>
+            </w:pPr>
+            <w:r>
+              <w:t xml:space="preserve">Kappa</w:t>
+            </w:r>
+          </w:p>
+        </w:tc>
+        <w:tc>
+          <w:tcPr/>
+          <w:p>
+            <w:pPr>
+              <w:pStyle w:val="Compact"/>
+              <w:jc w:val="right"/>
+            </w:pPr>
+            <w:r>
+              <w:t xml:space="preserve">0.356</w:t>
+            </w:r>
+          </w:p>
+        </w:tc>
+        <w:tc>
+          <w:tcPr/>
+          <w:p>
+            <w:pPr>
+              <w:pStyle w:val="Compact"/>
+              <w:jc w:val="right"/>
+            </w:pPr>
+            <w:r>
+              <w:t xml:space="preserve">0.458</w:t>
+            </w:r>
+          </w:p>
+        </w:tc>
+        <w:tc>
+          <w:tcPr/>
+          <w:p>
+            <w:pPr>
+              <w:pStyle w:val="Compact"/>
+              <w:jc w:val="right"/>
+            </w:pPr>
+            <w:r>
+              <w:t xml:space="preserve">0.472</w:t>
+            </w:r>
+          </w:p>
+        </w:tc>
+        <w:tc>
+          <w:tcPr/>
+          <w:p>
+            <w:pPr>
+              <w:pStyle w:val="Compact"/>
+              <w:jc w:val="right"/>
+            </w:pPr>
+            <w:r>
+              <w:t xml:space="preserve">0.452</w:t>
+            </w:r>
+          </w:p>
+        </w:tc>
+        <w:tc>
+          <w:tcPr/>
+          <w:p>
+            <w:pPr>
+              <w:pStyle w:val="Compact"/>
+              <w:jc w:val="right"/>
+            </w:pPr>
+            <w:r>
+              <w:t xml:space="preserve">0.492</w:t>
+            </w:r>
+          </w:p>
+        </w:tc>
+      </w:tr>
+    </w:tbl>
+    <w:bookmarkEnd w:id="428"/>
+    <w:bookmarkStart w:id="429" w:name="more-model-summaries"/>
+    <w:p>
+      <w:pPr>
+        <w:pStyle w:val="Heading2"/>
+      </w:pPr>
+      <w:r>
+        <w:t xml:space="preserve">More Model Summaries</w:t>
+      </w:r>
+    </w:p>
+    <w:tbl>
+      <w:tblPr>
+        <w:tblStyle w:val="Table"/>
+        <w:tblW w:type="auto" w:w="0"/>
+        <w:tblLook w:firstRow="1" w:lastRow="0" w:firstColumn="0" w:lastColumn="0" w:noHBand="0" w:noVBand="0" w:val="0020"/>
+      </w:tblPr>
+      <w:tblGrid>
+        <w:gridCol w:w="1320"/>
+        <w:gridCol w:w="1320"/>
+        <w:gridCol w:w="1320"/>
+        <w:gridCol w:w="1320"/>
+        <w:gridCol w:w="1320"/>
+        <w:gridCol w:w="1320"/>
+      </w:tblGrid>
+      <w:tr>
+        <w:trPr>
+          <w:tblHeader w:val="on"/>
+        </w:trPr>
+        <w:tc>
+          <w:tcPr/>
+          <w:p>
+            <w:pPr>
+              <w:pStyle w:val="Compact"/>
+              <w:jc w:val="left"/>
+            </w:pPr>
+            <w:r>
+              <w:t xml:space="preserve">Model</w:t>
+            </w:r>
+          </w:p>
+        </w:tc>
+        <w:tc>
+          <w:tcPr/>
+          <w:p>
+            <w:pPr>
+              <w:pStyle w:val="Compact"/>
+              <w:jc w:val="right"/>
+            </w:pPr>
+            <w:r>
+              <w:rPr>
+                <w:rStyle w:val="VerbatimChar"/>
+              </w:rPr>
+              <w:t xml:space="preserve">fit1</w:t>
+            </w:r>
+          </w:p>
+        </w:tc>
+        <w:tc>
+          <w:tcPr/>
+          <w:p>
+            <w:pPr>
+              <w:pStyle w:val="Compact"/>
+              <w:jc w:val="right"/>
+            </w:pPr>
+            <w:r>
+              <w:rPr>
+                <w:rStyle w:val="VerbatimChar"/>
+              </w:rPr>
+              <w:t xml:space="preserve">fit2</w:t>
+            </w:r>
+          </w:p>
+        </w:tc>
+        <w:tc>
+          <w:tcPr/>
+          <w:p>
+            <w:pPr>
+              <w:pStyle w:val="Compact"/>
+              <w:jc w:val="right"/>
+            </w:pPr>
+            <w:r>
+              <w:rPr>
+                <w:rStyle w:val="VerbatimChar"/>
+              </w:rPr>
+              <w:t xml:space="preserve">fit3</w:t>
+            </w:r>
+          </w:p>
+        </w:tc>
+        <w:tc>
+          <w:tcPr/>
+          <w:p>
+            <w:pPr>
+              <w:pStyle w:val="Compact"/>
+              <w:jc w:val="right"/>
+            </w:pPr>
+            <w:r>
+              <w:rPr>
+                <w:rStyle w:val="VerbatimChar"/>
+              </w:rPr>
+              <w:t xml:space="preserve">fit4</w:t>
+            </w:r>
+          </w:p>
+        </w:tc>
+        <w:tc>
+          <w:tcPr/>
+          <w:p>
+            <w:pPr>
+              <w:pStyle w:val="Compact"/>
+              <w:jc w:val="right"/>
+            </w:pPr>
+            <w:r>
+              <w:rPr>
+                <w:rStyle w:val="VerbatimChar"/>
+              </w:rPr>
+              <w:t xml:space="preserve">fit5</w:t>
+            </w:r>
+          </w:p>
+        </w:tc>
+      </w:tr>
+      <w:tr>
+        <w:tc>
+          <w:tcPr/>
+          <w:p>
+            <w:pPr>
+              <w:pStyle w:val="Compact"/>
+              <w:jc w:val="left"/>
+            </w:pPr>
+            <w:r>
+              <w:t xml:space="preserve">Mean absolute error</w:t>
+            </w:r>
+          </w:p>
+        </w:tc>
+        <w:tc>
+          <w:tcPr/>
+          <w:p>
+            <w:pPr>
+              <w:pStyle w:val="Compact"/>
+              <w:jc w:val="right"/>
+            </w:pPr>
+            <w:r>
+              <w:t xml:space="preserve">0.018</w:t>
+            </w:r>
+          </w:p>
+        </w:tc>
+        <w:tc>
+          <w:tcPr/>
+          <w:p>
+            <w:pPr>
+              <w:pStyle w:val="Compact"/>
+              <w:jc w:val="right"/>
+            </w:pPr>
+            <w:r>
+              <w:t xml:space="preserve">0.026</w:t>
+            </w:r>
+          </w:p>
+        </w:tc>
+        <w:tc>
+          <w:tcPr/>
+          <w:p>
+            <w:pPr>
+              <w:pStyle w:val="Compact"/>
+              <w:jc w:val="right"/>
+            </w:pPr>
+            <w:r>
+              <w:t xml:space="preserve">0.018</w:t>
+            </w:r>
+          </w:p>
+        </w:tc>
+        <w:tc>
+          <w:tcPr/>
+          <w:p>
+            <w:pPr>
+              <w:pStyle w:val="Compact"/>
+              <w:jc w:val="right"/>
+            </w:pPr>
+            <w:r>
+              <w:t xml:space="preserve">0.040</w:t>
+            </w:r>
+          </w:p>
+        </w:tc>
+        <w:tc>
+          <w:tcPr/>
+          <w:p>
+            <w:pPr>
+              <w:pStyle w:val="Compact"/>
+              <w:jc w:val="right"/>
+            </w:pPr>
+            <w:r>
+              <w:t xml:space="preserve">0.031</w:t>
+            </w:r>
+          </w:p>
+        </w:tc>
+      </w:tr>
+      <w:tr>
+        <w:tc>
+          <w:tcPr/>
+          <w:p>
+            <w:pPr>
+              <w:pStyle w:val="Compact"/>
+              <w:jc w:val="left"/>
+            </w:pPr>
+            <w:r>
+              <w:t xml:space="preserve">Mean squared error</w:t>
+            </w:r>
+          </w:p>
+        </w:tc>
+        <w:tc>
+          <w:tcPr/>
+          <w:p>
+            <w:pPr>
+              <w:pStyle w:val="Compact"/>
+              <w:jc w:val="right"/>
+            </w:pPr>
+            <w:r>
+              <w:t xml:space="preserve">0.00046</w:t>
+            </w:r>
+          </w:p>
+        </w:tc>
+        <w:tc>
+          <w:tcPr/>
+          <w:p>
+            <w:pPr>
+              <w:pStyle w:val="Compact"/>
+              <w:jc w:val="right"/>
+            </w:pPr>
+            <w:r>
+              <w:t xml:space="preserve">0.00112</w:t>
+            </w:r>
+          </w:p>
+        </w:tc>
+        <w:tc>
+          <w:tcPr/>
+          <w:p>
+            <w:pPr>
+              <w:pStyle w:val="Compact"/>
+              <w:jc w:val="right"/>
+            </w:pPr>
+            <w:r>
+              <w:t xml:space="preserve">0.00052</w:t>
+            </w:r>
+          </w:p>
+        </w:tc>
+        <w:tc>
+          <w:tcPr/>
+          <w:p>
+            <w:pPr>
+              <w:pStyle w:val="Compact"/>
+              <w:jc w:val="right"/>
+            </w:pPr>
+            <w:r>
+              <w:t xml:space="preserve">0.00248</w:t>
+            </w:r>
+          </w:p>
+        </w:tc>
+        <w:tc>
+          <w:tcPr/>
+          <w:p>
+            <w:pPr>
+              <w:pStyle w:val="Compact"/>
+              <w:jc w:val="right"/>
+            </w:pPr>
+            <w:r>
+              <w:t xml:space="preserve">0.00139</w:t>
+            </w:r>
+          </w:p>
+        </w:tc>
+      </w:tr>
+      <w:tr>
+        <w:tc>
+          <w:tcPr/>
+          <w:p>
+            <w:pPr>
+              <w:pStyle w:val="Compact"/>
+              <w:jc w:val="left"/>
+            </w:pPr>
+            <w:r>
+              <w:t xml:space="preserve">0.9 quant abs error</w:t>
+            </w:r>
+          </w:p>
+        </w:tc>
+        <w:tc>
+          <w:tcPr/>
+          <w:p>
+            <w:pPr>
+              <w:pStyle w:val="Compact"/>
+              <w:jc w:val="right"/>
+            </w:pPr>
+            <w:r>
+              <w:t xml:space="preserve">0.036</w:t>
+            </w:r>
+          </w:p>
+        </w:tc>
+        <w:tc>
+          <w:tcPr/>
+          <w:p>
+            <w:pPr>
+              <w:pStyle w:val="Compact"/>
+              <w:jc w:val="right"/>
+            </w:pPr>
+            <w:r>
+              <w:t xml:space="preserve">0.053</w:t>
+            </w:r>
+          </w:p>
+        </w:tc>
+        <w:tc>
+          <w:tcPr/>
+          <w:p>
+            <w:pPr>
+              <w:pStyle w:val="Compact"/>
+              <w:jc w:val="right"/>
+            </w:pPr>
+            <w:r>
+              <w:t xml:space="preserve">0.033</w:t>
+            </w:r>
+          </w:p>
+        </w:tc>
+        <w:tc>
+          <w:tcPr/>
+          <w:p>
+            <w:pPr>
+              <w:pStyle w:val="Compact"/>
+              <w:jc w:val="right"/>
+            </w:pPr>
+            <w:r>
+              <w:t xml:space="preserve">0.084</w:t>
+            </w:r>
+          </w:p>
+        </w:tc>
+        <w:tc>
+          <w:tcPr/>
+          <w:p>
+            <w:pPr>
+              <w:pStyle w:val="Compact"/>
+              <w:jc w:val="right"/>
+            </w:pPr>
+            <w:r>
+              <w:t xml:space="preserve">0.061</w:t>
+            </w:r>
+          </w:p>
+        </w:tc>
+      </w:tr>
+      <w:tr>
+        <w:tc>
+          <w:tcPr/>
+          <w:p>
+            <w:pPr>
+              <w:pStyle w:val="Compact"/>
+              <w:jc w:val="left"/>
+            </w:pPr>
+            <w:r>
+              <w:t xml:space="preserve">Hosmer-Lemeshow</w:t>
+            </w:r>
+            <w:r>
+              <w:t xml:space="preserve"> </w:t>
+            </w:r>
+            <w:r>
+              <w:rPr>
+                <w:i/>
+                <w:iCs/>
+              </w:rPr>
+              <w:t xml:space="preserve">p</w:t>
+            </w:r>
+          </w:p>
+        </w:tc>
+        <w:tc>
+          <w:tcPr/>
+          <w:p>
+            <w:pPr>
+              <w:pStyle w:val="Compact"/>
+              <w:jc w:val="right"/>
+            </w:pPr>
+            <w:r>
+              <w:t xml:space="preserve">0.747</w:t>
+            </w:r>
+          </w:p>
+        </w:tc>
+        <w:tc>
+          <w:tcPr/>
+          <w:p>
+            <w:pPr>
+              <w:pStyle w:val="Compact"/>
+              <w:jc w:val="right"/>
+            </w:pPr>
+            <w:r>
+              <w:t xml:space="preserve">0.358</w:t>
+            </w:r>
+          </w:p>
+        </w:tc>
+        <w:tc>
+          <w:tcPr/>
+          <w:p>
+            <w:pPr>
+              <w:pStyle w:val="Compact"/>
+              <w:jc w:val="right"/>
+            </w:pPr>
+            <w:r>
+              <w:t xml:space="preserve">0.265</w:t>
+            </w:r>
+          </w:p>
+        </w:tc>
+        <w:tc>
+          <w:tcPr/>
+          <w:p>
+            <w:pPr>
+              <w:pStyle w:val="Compact"/>
+              <w:jc w:val="right"/>
+            </w:pPr>
+            <w:r>
+              <w:t xml:space="preserve">0.186</w:t>
+            </w:r>
+          </w:p>
+        </w:tc>
+        <w:tc>
+          <w:tcPr/>
+          <w:p>
+            <w:pPr>
+              <w:pStyle w:val="Compact"/>
+              <w:jc w:val="right"/>
+            </w:pPr>
+            <w:r>
+              <w:t xml:space="preserve">0.617</w:t>
+            </w:r>
+          </w:p>
+        </w:tc>
+      </w:tr>
+      <w:tr>
+        <w:tc>
+          <w:tcPr/>
+          <w:p>
+            <w:pPr>
+              <w:pStyle w:val="Compact"/>
+              <w:jc w:val="left"/>
+            </w:pPr>
+            <w:r>
+              <w:t xml:space="preserve">Brier (unval.)</w:t>
+            </w:r>
+          </w:p>
+        </w:tc>
+        <w:tc>
+          <w:tcPr/>
+          <w:p>
+            <w:pPr>
+              <w:pStyle w:val="Compact"/>
+              <w:jc w:val="right"/>
+            </w:pPr>
+            <w:r>
+              <w:t xml:space="preserve">0.1998</w:t>
+            </w:r>
+          </w:p>
+        </w:tc>
+        <w:tc>
+          <w:tcPr/>
+          <w:p>
+            <w:pPr>
+              <w:pStyle w:val="Compact"/>
+              <w:jc w:val="right"/>
+            </w:pPr>
+            <w:r>
+              <w:t xml:space="preserve">0.1811</w:t>
+            </w:r>
+          </w:p>
+        </w:tc>
+        <w:tc>
+          <w:tcPr/>
+          <w:p>
+            <w:pPr>
+              <w:pStyle w:val="Compact"/>
+              <w:jc w:val="right"/>
+            </w:pPr>
+            <w:r>
+              <w:t xml:space="preserve">0.1845</w:t>
+            </w:r>
+          </w:p>
+        </w:tc>
+        <w:tc>
+          <w:tcPr/>
+          <w:p>
+            <w:pPr>
+              <w:pStyle w:val="Compact"/>
+              <w:jc w:val="right"/>
+            </w:pPr>
+            <w:r>
+              <w:t xml:space="preserve">0.1924</w:t>
+            </w:r>
+          </w:p>
+        </w:tc>
+        <w:tc>
+          <w:tcPr/>
+          <w:p>
+            <w:pPr>
+              <w:pStyle w:val="Compact"/>
+              <w:jc w:val="right"/>
+            </w:pPr>
+            <w:r>
+              <w:t xml:space="preserve">0.1749</w:t>
+            </w:r>
+          </w:p>
+        </w:tc>
+      </w:tr>
+      <w:tr>
+        <w:tc>
+          <w:tcPr/>
+          <w:p>
+            <w:pPr>
+              <w:pStyle w:val="Compact"/>
+              <w:jc w:val="left"/>
+            </w:pPr>
+            <w:r>
+              <w:t xml:space="preserve">Validated Brier</w:t>
+            </w:r>
+          </w:p>
+        </w:tc>
+        <w:tc>
+          <w:tcPr/>
+          <w:p>
+            <w:pPr>
+              <w:pStyle w:val="Compact"/>
+              <w:jc w:val="right"/>
+            </w:pPr>
+            <w:r>
+              <w:t xml:space="preserve">0.2042</w:t>
+            </w:r>
+          </w:p>
+        </w:tc>
+        <w:tc>
+          <w:tcPr/>
+          <w:p>
+            <w:pPr>
+              <w:pStyle w:val="Compact"/>
+              <w:jc w:val="right"/>
+            </w:pPr>
+            <w:r>
+              <w:t xml:space="preserve">0.1989</w:t>
+            </w:r>
+          </w:p>
+        </w:tc>
+        <w:tc>
+          <w:tcPr/>
+          <w:p>
+            <w:pPr>
+              <w:pStyle w:val="Compact"/>
+              <w:jc w:val="right"/>
+            </w:pPr>
+            <w:r>
+              <w:t xml:space="preserve">0.1927</w:t>
+            </w:r>
+          </w:p>
+        </w:tc>
+        <w:tc>
+          <w:tcPr/>
+          <w:p>
+            <w:pPr>
+              <w:pStyle w:val="Compact"/>
+              <w:jc w:val="right"/>
+            </w:pPr>
+            <w:r>
+              <w:t xml:space="preserve">0.1974</w:t>
+            </w:r>
+          </w:p>
+        </w:tc>
+        <w:tc>
+          <w:tcPr/>
+          <w:p>
+            <w:pPr>
+              <w:pStyle w:val="Compact"/>
+              <w:jc w:val="right"/>
+            </w:pPr>
+            <w:r>
+              <w:t xml:space="preserve">0.1993</w:t>
+            </w:r>
+          </w:p>
+        </w:tc>
+      </w:tr>
+      <w:tr>
+        <w:tc>
+          <w:tcPr/>
+          <w:p>
+            <w:pPr>
+              <w:pStyle w:val="Compact"/>
+              <w:jc w:val="left"/>
+            </w:pPr>
+            <w:r>
+              <w:t xml:space="preserve">% Correct Preds.</w:t>
+            </w:r>
+          </w:p>
+        </w:tc>
+        <w:tc>
+          <w:tcPr/>
+          <w:p>
+            <w:pPr>
+              <w:pStyle w:val="Compact"/>
+              <w:jc w:val="right"/>
+            </w:pPr>
+            <w:r>
+              <w:t xml:space="preserve">0.6002</w:t>
+            </w:r>
+          </w:p>
+        </w:tc>
+        <w:tc>
+          <w:tcPr/>
+          <w:p>
+            <w:pPr>
+              <w:pStyle w:val="Compact"/>
+              <w:jc w:val="right"/>
+            </w:pPr>
+            <w:r>
+              <w:t xml:space="preserve">0.6362</w:t>
+            </w:r>
+          </w:p>
+        </w:tc>
+        <w:tc>
+          <w:tcPr/>
+          <w:p>
+            <w:pPr>
+              <w:pStyle w:val="Compact"/>
+              <w:jc w:val="right"/>
+            </w:pPr>
+            <w:r>
+              <w:t xml:space="preserve">0.6288</w:t>
+            </w:r>
+          </w:p>
+        </w:tc>
+        <w:tc>
+          <w:tcPr/>
+          <w:p>
+            <w:pPr>
+              <w:pStyle w:val="Compact"/>
+              <w:jc w:val="right"/>
+            </w:pPr>
+            <w:r>
+              <w:t xml:space="preserve">0.6134</w:t>
+            </w:r>
+          </w:p>
+        </w:tc>
+        <w:tc>
+          <w:tcPr/>
+          <w:p>
+            <w:pPr>
+              <w:pStyle w:val="Compact"/>
+              <w:jc w:val="right"/>
+            </w:pPr>
+            <w:r>
+              <w:t xml:space="preserve">0.6491</w:t>
+            </w:r>
+          </w:p>
+        </w:tc>
+      </w:tr>
+      <w:tr>
+        <w:tc>
+          <w:tcPr/>
+          <w:p>
+            <w:pPr>
+              <w:pStyle w:val="Compact"/>
+              <w:jc w:val="left"/>
+            </w:pPr>
+            <w:r>
+              <w:t xml:space="preserve">Cross-Val AUC</w:t>
+            </w:r>
+          </w:p>
+        </w:tc>
+        <w:tc>
+          <w:tcPr/>
+          <w:p>
+            <w:pPr>
+              <w:pStyle w:val="Compact"/>
+              <w:jc w:val="right"/>
+            </w:pPr>
+            <w:r>
+              <w:t xml:space="preserve">0.7293</w:t>
+            </w:r>
+          </w:p>
+        </w:tc>
+        <w:tc>
+          <w:tcPr/>
+          <w:p>
+            <w:pPr>
+              <w:pStyle w:val="Compact"/>
+              <w:jc w:val="right"/>
+            </w:pPr>
+            <w:r>
+              <w:t xml:space="preserve">0.7594</w:t>
+            </w:r>
+          </w:p>
+        </w:tc>
+        <w:tc>
+          <w:tcPr/>
+          <w:p>
+            <w:pPr>
+              <w:pStyle w:val="Compact"/>
+              <w:jc w:val="right"/>
+            </w:pPr>
+            <w:r>
+              <w:t xml:space="preserve">0.7433</w:t>
+            </w:r>
+          </w:p>
+        </w:tc>
+        <w:tc>
+          <w:tcPr/>
+          <w:p>
+            <w:pPr>
+              <w:pStyle w:val="Compact"/>
+              <w:jc w:val="right"/>
+            </w:pPr>
+            <w:r>
+              <w:t xml:space="preserve">0.7367</w:t>
+            </w:r>
+          </w:p>
+        </w:tc>
+        <w:tc>
+          <w:tcPr/>
+          <w:p>
+            <w:pPr>
+              <w:pStyle w:val="Compact"/>
+              <w:jc w:val="right"/>
+            </w:pPr>
+            <w:r>
+              <w:t xml:space="preserve">0.7242</w:t>
+            </w:r>
+          </w:p>
+        </w:tc>
+      </w:tr>
+    </w:tbl>
+    <w:bookmarkEnd w:id="429"/>
+    <w:bookmarkStart w:id="430" w:name="predictions-for-love4-movies"/>
     <w:p>
       <w:pPr>
         <w:pStyle w:val="Heading2"/>
@@ -55855,8 +57091,8 @@
         </w:tc>
       </w:tr>
     </w:tbl>
-    <w:bookmarkEnd w:id="428"/>
-    <w:bookmarkStart w:id="429" w:name="whats-not-in-this-example"/>
+    <w:bookmarkEnd w:id="430"/>
+    <w:bookmarkStart w:id="431" w:name="whats-not-in-this-example"/>
     <w:p>
       <w:pPr>
         <w:pStyle w:val="Heading2"/>
@@ -55975,8 +57211,8 @@
         <w:t xml:space="preserve">example.</w:t>
       </w:r>
     </w:p>
-    <w:bookmarkEnd w:id="429"/>
-    <w:bookmarkStart w:id="430" w:name="session-information"/>
+    <w:bookmarkEnd w:id="431"/>
+    <w:bookmarkStart w:id="432" w:name="session-information"/>
     <w:p>
       <w:pPr>
         <w:pStyle w:val="Heading2"/>
@@ -56868,8 +58104,8 @@
         <w:t xml:space="preserve">  yaml_2.3.10            zoo_1.8-12            </w:t>
       </w:r>
     </w:p>
-    <w:bookmarkEnd w:id="430"/>
-    <w:bookmarkEnd w:id="431"/>
+    <w:bookmarkEnd w:id="432"/>
+    <w:bookmarkEnd w:id="433"/>
     <w:sectPr/>
   </w:body>
 </w:document>

</xml_diff>

<commit_message>
Fix typos in Class 8 slides
</commit_message>
<xml_diff>
--- a/slides08w.docx
+++ b/slides08w.docx
@@ -16166,7 +16166,7 @@
         </w:numPr>
       </w:pPr>
       <w:r>
-        <w:t xml:space="preserve">C = 0.5 + Dxy, so validated C for</w:t>
+        <w:t xml:space="preserve">C = 0.5 + Dxy/2, so validated C for</w:t>
       </w:r>
       <w:r>
         <w:t xml:space="preserve"> </w:t>
@@ -25750,7 +25750,7 @@
         </w:numPr>
       </w:pPr>
       <w:r>
-        <w:t xml:space="preserve">C = 0.5 + Dxy, so validated C for</w:t>
+        <w:t xml:space="preserve">C = 0.5 + Dxy/2, so validated C for</w:t>
       </w:r>
       <w:r>
         <w:t xml:space="preserve"> </w:t>
@@ -34823,7 +34823,7 @@
         </w:numPr>
       </w:pPr>
       <w:r>
-        <w:t xml:space="preserve">C = 0.5 + Dxy, so validated C for</w:t>
+        <w:t xml:space="preserve">C = 0.5 + Dxy/2, so validated C for</w:t>
       </w:r>
       <w:r>
         <w:t xml:space="preserve"> </w:t>
@@ -44007,7 +44007,7 @@
         </w:numPr>
       </w:pPr>
       <w:r>
-        <w:t xml:space="preserve">C = 0.5 + Dxy, so validated C for</w:t>
+        <w:t xml:space="preserve">C = 0.5 + Dxy/2, so validated C for</w:t>
       </w:r>
       <w:r>
         <w:t xml:space="preserve"> </w:t>
@@ -54377,7 +54377,7 @@
         </w:numPr>
       </w:pPr>
       <w:r>
-        <w:t xml:space="preserve">C = 0.5 + Dxy, so validated C for</w:t>
+        <w:t xml:space="preserve">C = 0.5 + Dxy/2, so validated C for</w:t>
       </w:r>
       <w:r>
         <w:t xml:space="preserve"> </w:t>

</xml_diff>